<commit_message>
Updated to include git download URL
</commit_message>
<xml_diff>
--- a/Cloning - Step by Step.docx
+++ b/Cloning - Step by Step.docx
@@ -22,8 +22,17 @@
           <w:b/>
           <w:u w:val="single"/>
         </w:rPr>
-        <w:t>n existing repository on GitHub</w:t>
-      </w:r>
+        <w:t xml:space="preserve">n existing repository on </w:t>
+      </w:r>
+      <w:proofErr w:type="spellStart"/>
+      <w:r>
+        <w:rPr>
+          <w:b/>
+          <w:u w:val="single"/>
+        </w:rPr>
+        <w:t>GitHub</w:t>
+      </w:r>
+      <w:proofErr w:type="spellEnd"/>
     </w:p>
     <w:p>
       <w:pPr>
@@ -34,9 +43,29 @@
         </w:numPr>
       </w:pPr>
       <w:r>
+        <w:t xml:space="preserve">Install Git on your machine. </w:t>
+      </w:r>
+      <w:hyperlink r:id="rId5" w:history="1">
+        <w:r>
+          <w:rPr>
+            <w:rStyle w:val="Hyperlink"/>
+          </w:rPr>
+          <w:t>http://git-scm.com/downloads</w:t>
+        </w:r>
+      </w:hyperlink>
+    </w:p>
+    <w:p>
+      <w:pPr>
+        <w:pStyle w:val="ListParagraph"/>
+        <w:numPr>
+          <w:ilvl w:val="0"/>
+          <w:numId w:val="1"/>
+        </w:numPr>
+      </w:pPr>
+      <w:r>
         <w:t xml:space="preserve">Go to </w:t>
       </w:r>
-      <w:hyperlink r:id="rId5" w:history="1">
+      <w:hyperlink r:id="rId6" w:history="1">
         <w:r>
           <w:rPr>
             <w:rStyle w:val="Hyperlink"/>
@@ -78,7 +107,15 @@
         </w:numPr>
       </w:pPr>
       <w:r>
-        <w:t>Select GitHub as shown in below image</w:t>
+        <w:t xml:space="preserve">Select </w:t>
+      </w:r>
+      <w:proofErr w:type="spellStart"/>
+      <w:r>
+        <w:t>GitHub</w:t>
+      </w:r>
+      <w:proofErr w:type="spellEnd"/>
+      <w:r>
+        <w:t xml:space="preserve"> as shown in below image</w:t>
       </w:r>
       <w:r>
         <w:br/>
@@ -106,7 +143,7 @@
                     </pic:cNvPicPr>
                   </pic:nvPicPr>
                   <pic:blipFill>
-                    <a:blip r:embed="rId6" cstate="print"/>
+                    <a:blip r:embed="rId7" cstate="print"/>
                     <a:srcRect/>
                     <a:stretch>
                       <a:fillRect/>
@@ -156,8 +193,13 @@
         </w:numPr>
       </w:pPr>
       <w:r>
-        <w:t>Create a folder on your machine for the project. Name it say BackApp</w:t>
-      </w:r>
+        <w:t xml:space="preserve">Create a folder on your machine for the project. Name it say </w:t>
+      </w:r>
+      <w:proofErr w:type="spellStart"/>
+      <w:r>
+        <w:t>BackApp</w:t>
+      </w:r>
+      <w:proofErr w:type="spellEnd"/>
     </w:p>
     <w:p>
       <w:pPr>
@@ -168,7 +210,15 @@
         </w:numPr>
       </w:pPr>
       <w:r>
-        <w:t>Open windows command line and cd to that folder. Run below command.</w:t>
+        <w:t xml:space="preserve">Open windows command line and </w:t>
+      </w:r>
+      <w:proofErr w:type="spellStart"/>
+      <w:r>
+        <w:t>cd</w:t>
+      </w:r>
+      <w:proofErr w:type="spellEnd"/>
+      <w:r>
+        <w:t xml:space="preserve"> to that folder. Run below command.</w:t>
       </w:r>
     </w:p>
     <w:p>
@@ -182,6 +232,7 @@
           <w:shd w:val="clear" w:color="auto" w:fill="FFFFFF"/>
         </w:rPr>
       </w:pPr>
+      <w:proofErr w:type="gramStart"/>
       <w:r>
         <w:rPr>
           <w:rFonts w:ascii="Courier" w:hAnsi="Courier"/>
@@ -190,9 +241,20 @@
           <w:szCs w:val="19"/>
           <w:shd w:val="clear" w:color="auto" w:fill="FFFFFF"/>
         </w:rPr>
-        <w:t xml:space="preserve">git clone </w:t>
-      </w:r>
-      <w:hyperlink r:id="rId7" w:history="1">
+        <w:t>git</w:t>
+      </w:r>
+      <w:proofErr w:type="gramEnd"/>
+      <w:r>
+        <w:rPr>
+          <w:rFonts w:ascii="Courier" w:hAnsi="Courier"/>
+          <w:color w:val="F14E32"/>
+          <w:sz w:val="19"/>
+          <w:szCs w:val="19"/>
+          <w:shd w:val="clear" w:color="auto" w:fill="FFFFFF"/>
+        </w:rPr>
+        <w:t xml:space="preserve"> clone </w:t>
+      </w:r>
+      <w:hyperlink r:id="rId8" w:history="1">
         <w:r>
           <w:rPr>
             <w:rStyle w:val="Hyperlink"/>
@@ -238,7 +300,15 @@
         </w:numPr>
       </w:pPr>
       <w:r>
-        <w:t>The above step will fetch all the existing data into your folder. If you don’t provide your folder name in command, it will create its own folder named Gupshup so don’t worry about it.</w:t>
+        <w:t xml:space="preserve">The above step will fetch all the existing data into your folder. If you don’t provide your folder name in command, it will create its own folder named </w:t>
+      </w:r>
+      <w:proofErr w:type="spellStart"/>
+      <w:r>
+        <w:t>Gupshup</w:t>
+      </w:r>
+      <w:proofErr w:type="spellEnd"/>
+      <w:r>
+        <w:t xml:space="preserve"> so don’t worry about it.</w:t>
       </w:r>
     </w:p>
     <w:p>
@@ -250,7 +320,15 @@
         </w:numPr>
       </w:pPr>
       <w:r>
-        <w:t>Now open RubyMine. Select File -&gt; Open Directory and open your directory.</w:t>
+        <w:t xml:space="preserve">Now open </w:t>
+      </w:r>
+      <w:proofErr w:type="spellStart"/>
+      <w:r>
+        <w:t>RubyMine</w:t>
+      </w:r>
+      <w:proofErr w:type="spellEnd"/>
+      <w:r>
+        <w:t>. Select File -&gt; Open Directory and open your directory.</w:t>
       </w:r>
     </w:p>
     <w:p>

</xml_diff>